<commit_message>
updated gwr ipynb - created new xlsx csv files
</commit_message>
<xml_diff>
--- a/Research/Global_Warming_Data_Research.docx
+++ b/Research/Global_Warming_Data_Research.docx
@@ -24,7 +24,7 @@
       <w:pPr>
         <w:spacing w:after="0"/>
       </w:pPr>
-      <w:hyperlink r:id="rId6" w:tgtFrame="_blank" w:history="1">
+      <w:hyperlink r:id="rId7" w:tgtFrame="_blank" w:history="1">
         <w:r>
           <w:rPr>
             <w:rStyle w:val="Hyperlink"/>
@@ -48,24 +48,12 @@
       <w:pPr>
         <w:spacing w:after="0"/>
       </w:pPr>
-      <w:hyperlink r:id="rId7" w:history="1">
-        <w:r>
-          <w:rPr>
-            <w:rStyle w:val="Hyperlink"/>
-          </w:rPr>
-          <w:t>https://drive.goo</w:t>
-        </w:r>
-        <w:r>
-          <w:rPr>
-            <w:rStyle w:val="Hyperlink"/>
-          </w:rPr>
-          <w:t>g</w:t>
-        </w:r>
-        <w:r>
-          <w:rPr>
-            <w:rStyle w:val="Hyperlink"/>
-          </w:rPr>
-          <w:t>le.com/drive/folders/1tWA_FSdIOMZsGmPn8la2-q3KLqRIXD_k</w:t>
+      <w:hyperlink r:id="rId8" w:history="1">
+        <w:r>
+          <w:rPr>
+            <w:rStyle w:val="Hyperlink"/>
+          </w:rPr>
+          <w:t>https://drive.google.com/drive/folders/1tWA_FSdIOMZsGmPn8la2-q3KLqRIXD_k</w:t>
         </w:r>
       </w:hyperlink>
     </w:p>
@@ -132,7 +120,7 @@
       <w:pPr>
         <w:spacing w:after="0"/>
       </w:pPr>
-      <w:hyperlink r:id="rId8" w:history="1">
+      <w:hyperlink r:id="rId9" w:history="1">
         <w:r>
           <w:rPr>
             <w:rStyle w:val="Hyperlink"/>
@@ -148,7 +136,7 @@
       <w:pPr>
         <w:spacing w:after="0"/>
       </w:pPr>
-      <w:hyperlink r:id="rId9" w:history="1">
+      <w:hyperlink r:id="rId10" w:history="1">
         <w:r>
           <w:rPr>
             <w:rStyle w:val="Hyperlink"/>
@@ -221,7 +209,7 @@
       <w:pPr>
         <w:spacing w:after="0"/>
       </w:pPr>
-      <w:hyperlink r:id="rId10" w:history="1">
+      <w:hyperlink r:id="rId11" w:history="1">
         <w:r>
           <w:rPr>
             <w:rStyle w:val="Hyperlink"/>
@@ -237,7 +225,7 @@
       <w:r>
         <w:t>(</w:t>
       </w:r>
-      <w:hyperlink r:id="rId11" w:tgtFrame="_blank" w:history="1">
+      <w:hyperlink r:id="rId12" w:tgtFrame="_blank" w:history="1">
         <w:r>
           <w:rPr>
             <w:rStyle w:val="Hyperlink"/>
@@ -279,6 +267,39 @@
         <w:spacing w:after="0"/>
       </w:pPr>
       <w:r>
+        <w:t>C TO F: CELSIUS TO FAHRENHEIT CONVERSION FORMULA</w:t>
+      </w:r>
+    </w:p>
+    <w:p>
+      <w:pPr>
+        <w:spacing w:after="0"/>
+      </w:pPr>
+      <w:r>
+        <w:t>To convert temperatures in degrees Celsius to Fahrenheit, multiply by 1.8 (or 9/5) and add 32.</w:t>
+      </w:r>
+    </w:p>
+    <w:p>
+      <w:pPr>
+        <w:numPr>
+          <w:ilvl w:val="0"/>
+          <w:numId w:val="1"/>
+        </w:numPr>
+        <w:spacing w:after="0"/>
+      </w:pPr>
+      <w:r>
+        <w:t>Example: 30°C x 1.8 + 32 = 86°F</w:t>
+      </w:r>
+    </w:p>
+    <w:p>
+      <w:pPr>
+        <w:spacing w:after="0"/>
+      </w:pPr>
+    </w:p>
+    <w:p>
+      <w:pPr>
+        <w:spacing w:after="0"/>
+      </w:pPr>
+      <w:r>
         <w:rPr>
           <w:b/>
         </w:rPr>
@@ -287,7 +308,7 @@
       <w:r>
         <w:t xml:space="preserve"> </w:t>
       </w:r>
-      <w:hyperlink r:id="rId12" w:history="1">
+      <w:hyperlink r:id="rId13" w:history="1">
         <w:r>
           <w:rPr>
             <w:rStyle w:val="Hyperlink"/>
@@ -378,6 +399,7 @@
         <w:spacing w:after="0"/>
       </w:pPr>
       <w:r>
+        <w:lastRenderedPageBreak/>
         <w:t xml:space="preserve">  LandMinTemperatureUncertainty: the 95% confidence interval around the minimum land temperature</w:t>
       </w:r>
     </w:p>
@@ -402,7 +424,6 @@
         <w:spacing w:after="0"/>
       </w:pPr>
       <w:r>
-        <w:lastRenderedPageBreak/>
         <w:t>＊ Other files include:</w:t>
       </w:r>
     </w:p>
@@ -482,7 +503,7 @@
         </w:rPr>
         <w:t xml:space="preserve">: </w:t>
       </w:r>
-      <w:hyperlink r:id="rId13" w:tgtFrame="_blank" w:history="1">
+      <w:hyperlink r:id="rId14" w:tgtFrame="_blank" w:history="1">
         <w:r>
           <w:rPr>
             <w:rStyle w:val="Hyperlink"/>
@@ -504,7 +525,7 @@
       <w:r>
         <w:t xml:space="preserve">Berkeley Earth data page </w:t>
       </w:r>
-      <w:hyperlink r:id="rId14" w:tgtFrame="_blank" w:history="1">
+      <w:hyperlink r:id="rId15" w:tgtFrame="_blank" w:history="1">
         <w:r>
           <w:rPr>
             <w:rStyle w:val="Hyperlink"/>
@@ -544,7 +565,7 @@
                     </pic:cNvPicPr>
                   </pic:nvPicPr>
                   <pic:blipFill>
-                    <a:blip r:embed="rId15"/>
+                    <a:blip r:embed="rId16"/>
                     <a:srcRect/>
                     <a:stretch>
                       <a:fillRect/>
@@ -635,7 +656,7 @@
       <w:pPr>
         <w:spacing w:after="0"/>
       </w:pPr>
-      <w:hyperlink r:id="rId16" w:history="1">
+      <w:hyperlink r:id="rId17" w:history="1">
         <w:r>
           <w:rPr>
             <w:rStyle w:val="Hyperlink"/>
@@ -653,7 +674,7 @@
       <w:pPr>
         <w:spacing w:after="0"/>
       </w:pPr>
-      <w:hyperlink r:id="rId17" w:tgtFrame="_blank" w:history="1">
+      <w:hyperlink r:id="rId18" w:tgtFrame="_blank" w:history="1">
         <w:r>
           <w:rPr>
             <w:rStyle w:val="Hyperlink"/>
@@ -708,7 +729,7 @@
       <w:pPr>
         <w:spacing w:after="0"/>
       </w:pPr>
-      <w:hyperlink r:id="rId18" w:history="1">
+      <w:hyperlink r:id="rId19" w:history="1">
         <w:r>
           <w:rPr>
             <w:rStyle w:val="Hyperlink"/>
@@ -749,7 +770,7 @@
       <w:pPr>
         <w:spacing w:after="0"/>
       </w:pPr>
-      <w:hyperlink r:id="rId19" w:history="1">
+      <w:hyperlink r:id="rId20" w:history="1">
         <w:r>
           <w:rPr>
             <w:rStyle w:val="Hyperlink"/>
@@ -788,7 +809,7 @@
       <w:pPr>
         <w:spacing w:after="0"/>
       </w:pPr>
-      <w:hyperlink r:id="rId20" w:history="1">
+      <w:hyperlink r:id="rId21" w:history="1">
         <w:r>
           <w:rPr>
             <w:rStyle w:val="Hyperlink"/>
@@ -848,7 +869,7 @@
       <w:pPr>
         <w:spacing w:after="0"/>
       </w:pPr>
-      <w:hyperlink r:id="rId21" w:history="1">
+      <w:hyperlink r:id="rId22" w:history="1">
         <w:r>
           <w:rPr>
             <w:rStyle w:val="Hyperlink"/>
@@ -880,7 +901,7 @@
       <w:pPr>
         <w:spacing w:after="0"/>
       </w:pPr>
-      <w:hyperlink r:id="rId22" w:history="1">
+      <w:hyperlink r:id="rId23" w:history="1">
         <w:r>
           <w:rPr>
             <w:rStyle w:val="Hyperlink"/>
@@ -903,21 +924,81 @@
       <w:pPr>
         <w:spacing w:after="0"/>
       </w:pPr>
-    </w:p>
-    <w:p>
-      <w:pPr>
-        <w:spacing w:after="0"/>
-      </w:pPr>
-    </w:p>
-    <w:p>
-      <w:pPr>
-        <w:spacing w:after="0"/>
-      </w:pPr>
-    </w:p>
-    <w:p>
-      <w:pPr>
-        <w:spacing w:after="0"/>
-      </w:pPr>
+      <w:r>
+        <w:t xml:space="preserve">Bill Nye the </w:t>
+      </w:r>
+      <w:r>
+        <w:t>Science Guy - debates Creationist Ken Ham</w:t>
+      </w:r>
+    </w:p>
+    <w:p>
+      <w:pPr>
+        <w:spacing w:after="0"/>
+      </w:pPr>
+      <w:r>
+        <w:rPr>
+          <w:b/>
+        </w:rPr>
+        <w:t>YouTube video:</w:t>
+      </w:r>
+      <w:r>
+        <w:t xml:space="preserve"> </w:t>
+      </w:r>
+      <w:hyperlink r:id="rId24" w:history="1">
+        <w:r>
+          <w:rPr>
+            <w:rStyle w:val="Hyperlink"/>
+          </w:rPr>
+          <w:t>https://www.youtube.com/watch?v=z6kgvhG3AkI</w:t>
+        </w:r>
+      </w:hyperlink>
+      <w:r>
+        <w:t xml:space="preserve"> </w:t>
+      </w:r>
+    </w:p>
+    <w:p>
+      <w:pPr>
+        <w:spacing w:after="0"/>
+      </w:pPr>
+      <w:r>
+        <w:rPr>
+          <w:b/>
+        </w:rPr>
+        <w:t>CNN:</w:t>
+      </w:r>
+      <w:r>
+        <w:t xml:space="preserve"> </w:t>
+      </w:r>
+      <w:hyperlink r:id="rId25" w:history="1">
+        <w:r>
+          <w:rPr>
+            <w:rStyle w:val="Hyperlink"/>
+          </w:rPr>
+          <w:t>http://www.cnn.com/2016/04/22/politics/bill-nye-the-science-guy-climate-change/index.html</w:t>
+        </w:r>
+      </w:hyperlink>
+    </w:p>
+    <w:p>
+      <w:pPr>
+        <w:spacing w:after="0"/>
+      </w:pPr>
+      <w:r>
+        <w:rPr>
+          <w:b/>
+        </w:rPr>
+        <w:t>BigThink.com:</w:t>
+      </w:r>
+      <w:r>
+        <w:t xml:space="preserve"> </w:t>
+      </w:r>
+      <w:hyperlink r:id="rId26" w:history="1">
+        <w:r>
+          <w:rPr>
+            <w:rStyle w:val="Hyperlink"/>
+          </w:rPr>
+          <w:t>http://bigthink.com/videos/bill-nye-on-tucker-carlson</w:t>
+        </w:r>
+      </w:hyperlink>
     </w:p>
     <w:p>
       <w:pPr>
@@ -951,7 +1032,7 @@
       <w:pPr>
         <w:spacing w:after="0"/>
       </w:pPr>
-      <w:hyperlink r:id="rId23" w:tgtFrame="_blank" w:history="1">
+      <w:hyperlink r:id="rId27" w:tgtFrame="_blank" w:history="1">
         <w:r>
           <w:rPr>
             <w:rStyle w:val="Hyperlink"/>
@@ -964,7 +1045,7 @@
       <w:r>
         <w:br/>
       </w:r>
-      <w:hyperlink r:id="rId24" w:tgtFrame="_blank" w:history="1">
+      <w:hyperlink r:id="rId28" w:tgtFrame="_blank" w:history="1">
         <w:r>
           <w:rPr>
             <w:rStyle w:val="Hyperlink"/>
@@ -977,7 +1058,7 @@
       <w:r>
         <w:br/>
       </w:r>
-      <w:hyperlink r:id="rId25" w:tgtFrame="_blank" w:history="1">
+      <w:hyperlink r:id="rId29" w:tgtFrame="_blank" w:history="1">
         <w:r>
           <w:rPr>
             <w:rStyle w:val="Hyperlink"/>
@@ -987,7 +1068,7 @@
           <w:t>https://www.ncdc.noaa.gov/cdo-web/webservices/v2</w:t>
         </w:r>
       </w:hyperlink>
-      <w:hyperlink r:id="rId26" w:tgtFrame="_blank" w:history="1">
+      <w:hyperlink r:id="rId30" w:tgtFrame="_blank" w:history="1">
         <w:r>
           <w:rPr>
             <w:rStyle w:val="Hyperlink"/>
@@ -1000,7 +1081,7 @@
       <w:r>
         <w:t> </w:t>
       </w:r>
-      <w:hyperlink r:id="rId27" w:tgtFrame="_blank" w:history="1">
+      <w:hyperlink r:id="rId31" w:tgtFrame="_blank" w:history="1">
         <w:r>
           <w:rPr>
             <w:rStyle w:val="Hyperlink"/>
@@ -1028,7 +1109,7 @@
       <w:pPr>
         <w:spacing w:after="0"/>
       </w:pPr>
-      <w:hyperlink r:id="rId28" w:history="1">
+      <w:hyperlink r:id="rId32" w:history="1">
         <w:r>
           <w:rPr>
             <w:rStyle w:val="Hyperlink"/>
@@ -1065,7 +1146,7 @@
       <w:pPr>
         <w:spacing w:after="0"/>
       </w:pPr>
-      <w:hyperlink r:id="rId29" w:history="1">
+      <w:hyperlink r:id="rId33" w:history="1">
         <w:r>
           <w:rPr>
             <w:rStyle w:val="Hyperlink"/>
@@ -1107,7 +1188,7 @@
       <w:pPr>
         <w:spacing w:after="0"/>
       </w:pPr>
-      <w:hyperlink r:id="rId30" w:history="1">
+      <w:hyperlink r:id="rId34" w:history="1">
         <w:r>
           <w:rPr>
             <w:rStyle w:val="Hyperlink"/>
@@ -1133,7 +1214,7 @@
       </w:r>
     </w:p>
     <w:sectPr>
-      <w:headerReference w:type="default" r:id="rId31"/>
+      <w:headerReference w:type="default" r:id="rId35"/>
       <w:pgSz w:w="12240" w:h="15840"/>
       <w:pgMar w:top="1440" w:right="1440" w:bottom="1440" w:left="1440" w:header="720" w:footer="720" w:gutter="0"/>
       <w:cols w:space="720"/>
@@ -1230,6 +1311,163 @@
     </w:r>
   </w:p>
 </w:hdr>
+</file>
+
+<file path=word/numbering.xml><?xml version="1.0" encoding="utf-8"?>
+<w:numbering xmlns:ve="http://schemas.openxmlformats.org/markup-compatibility/2006" xmlns:o="urn:schemas-microsoft-com:office:office" xmlns:r="http://schemas.openxmlformats.org/officeDocument/2006/relationships" xmlns:m="http://schemas.openxmlformats.org/officeDocument/2006/math" xmlns:v="urn:schemas-microsoft-com:vml" xmlns:wp="http://schemas.openxmlformats.org/drawingml/2006/wordprocessingDrawing" xmlns:w10="urn:schemas-microsoft-com:office:word" xmlns:w="http://schemas.openxmlformats.org/wordprocessingml/2006/main" xmlns:wne="http://schemas.microsoft.com/office/word/2006/wordml">
+  <w:abstractNum w:abstractNumId="0">
+    <w:nsid w:val="7B845C5E"/>
+    <w:multiLevelType w:val="multilevel"/>
+    <w:tmpl w:val="AC9A2792"/>
+    <w:lvl w:ilvl="0">
+      <w:start w:val="1"/>
+      <w:numFmt w:val="bullet"/>
+      <w:lvlText w:val=""/>
+      <w:lvlJc w:val="left"/>
+      <w:pPr>
+        <w:tabs>
+          <w:tab w:val="num" w:pos="720"/>
+        </w:tabs>
+        <w:ind w:left="720" w:hanging="360"/>
+      </w:pPr>
+      <w:rPr>
+        <w:rFonts w:ascii="Symbol" w:hAnsi="Symbol" w:hint="default"/>
+        <w:sz w:val="20"/>
+      </w:rPr>
+    </w:lvl>
+    <w:lvl w:ilvl="1" w:tentative="1">
+      <w:start w:val="1"/>
+      <w:numFmt w:val="bullet"/>
+      <w:lvlText w:val="o"/>
+      <w:lvlJc w:val="left"/>
+      <w:pPr>
+        <w:tabs>
+          <w:tab w:val="num" w:pos="1440"/>
+        </w:tabs>
+        <w:ind w:left="1440" w:hanging="360"/>
+      </w:pPr>
+      <w:rPr>
+        <w:rFonts w:ascii="Courier New" w:hAnsi="Courier New" w:hint="default"/>
+        <w:sz w:val="20"/>
+      </w:rPr>
+    </w:lvl>
+    <w:lvl w:ilvl="2" w:tentative="1">
+      <w:start w:val="1"/>
+      <w:numFmt w:val="bullet"/>
+      <w:lvlText w:val=""/>
+      <w:lvlJc w:val="left"/>
+      <w:pPr>
+        <w:tabs>
+          <w:tab w:val="num" w:pos="2160"/>
+        </w:tabs>
+        <w:ind w:left="2160" w:hanging="360"/>
+      </w:pPr>
+      <w:rPr>
+        <w:rFonts w:ascii="Wingdings" w:hAnsi="Wingdings" w:hint="default"/>
+        <w:sz w:val="20"/>
+      </w:rPr>
+    </w:lvl>
+    <w:lvl w:ilvl="3" w:tentative="1">
+      <w:start w:val="1"/>
+      <w:numFmt w:val="bullet"/>
+      <w:lvlText w:val=""/>
+      <w:lvlJc w:val="left"/>
+      <w:pPr>
+        <w:tabs>
+          <w:tab w:val="num" w:pos="2880"/>
+        </w:tabs>
+        <w:ind w:left="2880" w:hanging="360"/>
+      </w:pPr>
+      <w:rPr>
+        <w:rFonts w:ascii="Wingdings" w:hAnsi="Wingdings" w:hint="default"/>
+        <w:sz w:val="20"/>
+      </w:rPr>
+    </w:lvl>
+    <w:lvl w:ilvl="4" w:tentative="1">
+      <w:start w:val="1"/>
+      <w:numFmt w:val="bullet"/>
+      <w:lvlText w:val=""/>
+      <w:lvlJc w:val="left"/>
+      <w:pPr>
+        <w:tabs>
+          <w:tab w:val="num" w:pos="3600"/>
+        </w:tabs>
+        <w:ind w:left="3600" w:hanging="360"/>
+      </w:pPr>
+      <w:rPr>
+        <w:rFonts w:ascii="Wingdings" w:hAnsi="Wingdings" w:hint="default"/>
+        <w:sz w:val="20"/>
+      </w:rPr>
+    </w:lvl>
+    <w:lvl w:ilvl="5" w:tentative="1">
+      <w:start w:val="1"/>
+      <w:numFmt w:val="bullet"/>
+      <w:lvlText w:val=""/>
+      <w:lvlJc w:val="left"/>
+      <w:pPr>
+        <w:tabs>
+          <w:tab w:val="num" w:pos="4320"/>
+        </w:tabs>
+        <w:ind w:left="4320" w:hanging="360"/>
+      </w:pPr>
+      <w:rPr>
+        <w:rFonts w:ascii="Wingdings" w:hAnsi="Wingdings" w:hint="default"/>
+        <w:sz w:val="20"/>
+      </w:rPr>
+    </w:lvl>
+    <w:lvl w:ilvl="6" w:tentative="1">
+      <w:start w:val="1"/>
+      <w:numFmt w:val="bullet"/>
+      <w:lvlText w:val=""/>
+      <w:lvlJc w:val="left"/>
+      <w:pPr>
+        <w:tabs>
+          <w:tab w:val="num" w:pos="5040"/>
+        </w:tabs>
+        <w:ind w:left="5040" w:hanging="360"/>
+      </w:pPr>
+      <w:rPr>
+        <w:rFonts w:ascii="Wingdings" w:hAnsi="Wingdings" w:hint="default"/>
+        <w:sz w:val="20"/>
+      </w:rPr>
+    </w:lvl>
+    <w:lvl w:ilvl="7" w:tentative="1">
+      <w:start w:val="1"/>
+      <w:numFmt w:val="bullet"/>
+      <w:lvlText w:val=""/>
+      <w:lvlJc w:val="left"/>
+      <w:pPr>
+        <w:tabs>
+          <w:tab w:val="num" w:pos="5760"/>
+        </w:tabs>
+        <w:ind w:left="5760" w:hanging="360"/>
+      </w:pPr>
+      <w:rPr>
+        <w:rFonts w:ascii="Wingdings" w:hAnsi="Wingdings" w:hint="default"/>
+        <w:sz w:val="20"/>
+      </w:rPr>
+    </w:lvl>
+    <w:lvl w:ilvl="8" w:tentative="1">
+      <w:start w:val="1"/>
+      <w:numFmt w:val="bullet"/>
+      <w:lvlText w:val=""/>
+      <w:lvlJc w:val="left"/>
+      <w:pPr>
+        <w:tabs>
+          <w:tab w:val="num" w:pos="6480"/>
+        </w:tabs>
+        <w:ind w:left="6480" w:hanging="360"/>
+      </w:pPr>
+      <w:rPr>
+        <w:rFonts w:ascii="Wingdings" w:hAnsi="Wingdings" w:hint="default"/>
+        <w:sz w:val="20"/>
+      </w:rPr>
+    </w:lvl>
+  </w:abstractNum>
+  <w:num w:numId="1">
+    <w:abstractNumId w:val="0"/>
+  </w:num>
+</w:numbering>
 </file>
 
 <file path=word/styles.xml><?xml version="1.0" encoding="utf-8"?>
@@ -1396,7 +1634,6 @@
   <w:style w:type="character" w:default="1" w:styleId="DefaultParagraphFont">
     <w:name w:val="Default Paragraph Font"/>
     <w:uiPriority w:val="1"/>
-    <w:semiHidden/>
     <w:unhideWhenUsed/>
   </w:style>
   <w:style w:type="table" w:default="1" w:styleId="TableNormal">

</xml_diff>

<commit_message>
Add changes cleansing-plotting nbks 11/21
</commit_message>
<xml_diff>
--- a/Research/Global_Warming_Data_Research.docx
+++ b/Research/Global_Warming_Data_Research.docx
@@ -1492,6 +1492,19 @@
       </w:pPr>
       <w:r>
         <w:t>Climate Change Data from The World Bank: Data</w:t>
+      </w:r>
+    </w:p>
+    <w:p>
+      <w:pPr>
+        <w:spacing w:after="0"/>
+      </w:pPr>
+    </w:p>
+    <w:p>
+      <w:pPr>
+        <w:spacing w:after="0"/>
+      </w:pPr>
+      <w:r>
+        <w:t>Argentina, Australia, Brazil, Canada, China, France, Germany, India, Indonesia, Italy, Japan, Mexico, Russian Federation, Saudi Arabia, South Africa, South Korea, Turkey, United Kingdom, United States, and the European Union</w:t>
       </w:r>
     </w:p>
     <w:sectPr>
@@ -1915,7 +1928,6 @@
   <w:style w:type="character" w:default="1" w:styleId="DefaultParagraphFont">
     <w:name w:val="Default Paragraph Font"/>
     <w:uiPriority w:val="1"/>
-    <w:semiHidden/>
     <w:unhideWhenUsed/>
   </w:style>
   <w:style w:type="table" w:default="1" w:styleId="TableNormal">

</xml_diff>

<commit_message>
Save change to index.html
</commit_message>
<xml_diff>
--- a/Research/Global_Warming_Data_Research.docx
+++ b/Research/Global_Warming_Data_Research.docx
@@ -24,31 +24,7 @@
       <w:pPr>
         <w:spacing w:after="0"/>
       </w:pPr>
-      <w:hyperlink r:id="rId7" w:tgtFrame="_blank" w:history="1">
-        <w:r>
-          <w:rPr>
-            <w:rStyle w:val="Hyperlink"/>
-            <w:rFonts w:ascii="Arial" w:hAnsi="Arial" w:cs="Arial"/>
-            <w:color w:val="336699"/>
-            <w:sz w:val="20"/>
-            <w:szCs w:val="20"/>
-            <w:u w:val="none"/>
-            <w:shd w:val="clear" w:color="auto" w:fill="FFFFFF"/>
-          </w:rPr>
-          <w:t>https://drive.google.com/drive/folders/1tWA_FSdIOMZsGmPn8la2-q3KLqRIXD_k?usp=sharing</w:t>
-        </w:r>
-      </w:hyperlink>
-    </w:p>
-    <w:p>
-      <w:pPr>
-        <w:spacing w:after="0"/>
-      </w:pPr>
-    </w:p>
-    <w:p>
-      <w:pPr>
-        <w:spacing w:after="0"/>
-      </w:pPr>
-      <w:hyperlink r:id="rId8" w:history="1">
+      <w:hyperlink r:id="rId7" w:history="1">
         <w:r>
           <w:rPr>
             <w:rStyle w:val="Hyperlink"/>
@@ -120,23 +96,23 @@
       <w:pPr>
         <w:spacing w:after="0"/>
       </w:pPr>
+      <w:hyperlink r:id="rId8" w:history="1">
+        <w:r>
+          <w:rPr>
+            <w:rStyle w:val="Hyperlink"/>
+          </w:rPr>
+          <w:t>http://www.ucsusa.org/global_warming/regional_information/ca-and-western-states.html#.WgYeQcanHU8</w:t>
+        </w:r>
+      </w:hyperlink>
+      <w:r>
+        <w:t xml:space="preserve">    </w:t>
+      </w:r>
+    </w:p>
+    <w:p>
+      <w:pPr>
+        <w:spacing w:after="0"/>
+      </w:pPr>
       <w:hyperlink r:id="rId9" w:history="1">
-        <w:r>
-          <w:rPr>
-            <w:rStyle w:val="Hyperlink"/>
-          </w:rPr>
-          <w:t>http://www.ucsusa.org/global_warming/regional_information/ca-and-western-states.html#.WgYeQcanHU8</w:t>
-        </w:r>
-      </w:hyperlink>
-      <w:r>
-        <w:t xml:space="preserve">    </w:t>
-      </w:r>
-    </w:p>
-    <w:p>
-      <w:pPr>
-        <w:spacing w:after="0"/>
-      </w:pPr>
-      <w:hyperlink r:id="rId10" w:history="1">
         <w:r>
           <w:rPr>
             <w:rStyle w:val="Hyperlink"/>
@@ -196,51 +172,6 @@
         </w:rPr>
         <w:t>:</w:t>
       </w:r>
-    </w:p>
-    <w:p>
-      <w:pPr>
-        <w:spacing w:after="0"/>
-      </w:pPr>
-      <w:r>
-        <w:t>There are some multi-byte characters in this data set so it needs more cleaning.</w:t>
-      </w:r>
-    </w:p>
-    <w:p>
-      <w:pPr>
-        <w:spacing w:after="0"/>
-      </w:pPr>
-      <w:hyperlink r:id="rId11" w:history="1">
-        <w:r>
-          <w:rPr>
-            <w:rStyle w:val="Hyperlink"/>
-          </w:rPr>
-          <w:t>https://data.world/crowdflower/sentiment-of-climate-change</w:t>
-        </w:r>
-      </w:hyperlink>
-    </w:p>
-    <w:p>
-      <w:pPr>
-        <w:spacing w:after="0"/>
-      </w:pPr>
-      <w:r>
-        <w:t>(</w:t>
-      </w:r>
-      <w:hyperlink r:id="rId12" w:tgtFrame="_blank" w:history="1">
-        <w:r>
-          <w:rPr>
-            <w:rStyle w:val="Hyperlink"/>
-          </w:rPr>
-          <w:t>https://www.crowdflower.com/data-for-everyone/</w:t>
-        </w:r>
-      </w:hyperlink>
-      <w:r>
-        <w:t>)</w:t>
-      </w:r>
-    </w:p>
-    <w:p>
-      <w:pPr>
-        <w:spacing w:after="0"/>
-      </w:pPr>
     </w:p>
     <w:p>
       <w:pPr>
@@ -308,7 +239,7 @@
       <w:r>
         <w:t xml:space="preserve"> </w:t>
       </w:r>
-      <w:hyperlink r:id="rId13" w:history="1">
+      <w:hyperlink r:id="rId10" w:history="1">
         <w:r>
           <w:rPr>
             <w:rStyle w:val="Hyperlink"/>
@@ -408,51 +339,57 @@
         <w:spacing w:after="0"/>
       </w:pPr>
       <w:r>
+        <w:t xml:space="preserve">  LandAndOceanAverageTemperature: global average land and ocean temperature in celsius</w:t>
+      </w:r>
+    </w:p>
+    <w:p>
+      <w:pPr>
+        <w:spacing w:after="0"/>
+      </w:pPr>
+      <w:r>
+        <w:t xml:space="preserve">  LandAndOceanAverageTemperatureUncertainty: </w:t>
+      </w:r>
+      <w:r>
+        <w:rPr>
+          <w:highlight w:val="yellow"/>
+        </w:rPr>
+        <w:t>the 95% confidence interval around the global average land and ocean temperature</w:t>
+      </w:r>
+      <w:r>
+        <w:t xml:space="preserve"> (</w:t>
+      </w:r>
+      <w:hyperlink r:id="rId11" w:history="1">
+        <w:r>
+          <w:rPr>
+            <w:rStyle w:val="Hyperlink"/>
+          </w:rPr>
+          <w:t>https://skepticalscience.com/temperature_trend_calculator.html</w:t>
+        </w:r>
+      </w:hyperlink>
+      <w:r>
+        <w:t xml:space="preserve"> this link goes into some explanation of the confidence </w:t>
+      </w:r>
+      <w:r>
+        <w:t>interval</w:t>
+      </w:r>
+      <w:r>
+        <w:t>; basically the more data you have to include reduces the uncertainty in the trend)</w:t>
+      </w:r>
+    </w:p>
+    <w:p>
+      <w:pPr>
+        <w:spacing w:after="0"/>
+      </w:pPr>
+      <w:r>
+        <w:t>＊ Other files include:</w:t>
+      </w:r>
+    </w:p>
+    <w:p>
+      <w:pPr>
+        <w:spacing w:after="0"/>
+      </w:pPr>
+      <w:r>
         <w:lastRenderedPageBreak/>
-        <w:t xml:space="preserve">  LandAndOceanAverageTemperature: global average land and ocean temperature in celsius</w:t>
-      </w:r>
-    </w:p>
-    <w:p>
-      <w:pPr>
-        <w:spacing w:after="0"/>
-      </w:pPr>
-      <w:r>
-        <w:t xml:space="preserve">  LandAndOceanAverageTemperatureUncertainty: </w:t>
-      </w:r>
-      <w:r>
-        <w:rPr>
-          <w:highlight w:val="yellow"/>
-        </w:rPr>
-        <w:t>the 95% confidence interval around the global average land and ocean temperature</w:t>
-      </w:r>
-      <w:r>
-        <w:t xml:space="preserve"> (</w:t>
-      </w:r>
-      <w:hyperlink r:id="rId14" w:history="1">
-        <w:r>
-          <w:rPr>
-            <w:rStyle w:val="Hyperlink"/>
-          </w:rPr>
-          <w:t>https://skepticalscience.com/temperature_trend_calculator.html</w:t>
-        </w:r>
-      </w:hyperlink>
-      <w:r>
-        <w:t xml:space="preserve"> this link goes into some explanation of the confidence inteval; basically the more data you have to include reduces the uncertainty in the trend)</w:t>
-      </w:r>
-    </w:p>
-    <w:p>
-      <w:pPr>
-        <w:spacing w:after="0"/>
-      </w:pPr>
-      <w:r>
-        <w:t>＊ Other files include:</w:t>
-      </w:r>
-    </w:p>
-    <w:p>
-      <w:pPr>
-        <w:spacing w:after="0"/>
-      </w:pPr>
-      <w:r>
         <w:t xml:space="preserve">  Global Average Land Temperature by Country (GlobalLandTemperaturesByCountry.csv)</w:t>
       </w:r>
     </w:p>
@@ -524,7 +461,7 @@
         </w:rPr>
         <w:t xml:space="preserve">: </w:t>
       </w:r>
-      <w:hyperlink r:id="rId15" w:tgtFrame="_blank" w:history="1">
+      <w:hyperlink r:id="rId12" w:tgtFrame="_blank" w:history="1">
         <w:r>
           <w:rPr>
             <w:rStyle w:val="Hyperlink"/>
@@ -546,7 +483,7 @@
       <w:r>
         <w:t xml:space="preserve">Berkeley Earth data page </w:t>
       </w:r>
-      <w:hyperlink r:id="rId16" w:tgtFrame="_blank" w:history="1">
+      <w:hyperlink r:id="rId13" w:tgtFrame="_blank" w:history="1">
         <w:r>
           <w:rPr>
             <w:rStyle w:val="Hyperlink"/>
@@ -586,7 +523,7 @@
                     </pic:cNvPicPr>
                   </pic:nvPicPr>
                   <pic:blipFill>
-                    <a:blip r:embed="rId17"/>
+                    <a:blip r:embed="rId14"/>
                     <a:srcRect/>
                     <a:stretch>
                       <a:fillRect/>
@@ -628,170 +565,17 @@
     <w:p>
       <w:pPr>
         <w:spacing w:after="0"/>
-        <w:rPr>
-          <w:b/>
-        </w:rPr>
-      </w:pPr>
-      <w:r>
-        <w:rPr>
-          <w:b/>
-        </w:rPr>
-        <w:t>Notes from Peleke:</w:t>
-      </w:r>
-    </w:p>
-    <w:p>
-      <w:pPr>
-        <w:spacing w:after="0"/>
-        <w:rPr>
-          <w:b/>
-        </w:rPr>
-      </w:pPr>
-      <w:r>
-        <w:rPr>
-          <w:b/>
-        </w:rPr>
-        <w:t># Step 1: Read CSV</w:t>
-      </w:r>
-    </w:p>
-    <w:p>
-      <w:pPr>
-        <w:spacing w:after="0"/>
-      </w:pPr>
-      <w:r>
-        <w:t>df = pd.read_csv('co2_emissions.csv')</w:t>
-      </w:r>
-    </w:p>
-    <w:p>
-      <w:pPr>
-        <w:spacing w:after="0"/>
-        <w:rPr>
-          <w:b/>
-        </w:rPr>
-      </w:pPr>
-      <w:r>
-        <w:rPr>
-          <w:b/>
-        </w:rPr>
-        <w:t xml:space="preserve"># Step 2: Inspect </w:t>
-      </w:r>
-    </w:p>
-    <w:p>
-      <w:pPr>
-        <w:spacing w:after="0"/>
-      </w:pPr>
-      <w:r>
-        <w:t>## Direct overview of which columns you actually have, and roughly what the data looks like</w:t>
-      </w:r>
-    </w:p>
-    <w:p>
-      <w:pPr>
-        <w:spacing w:after="0"/>
-      </w:pPr>
-      <w:r>
-        <w:t xml:space="preserve">df.head() </w:t>
-      </w:r>
-    </w:p>
-    <w:p>
-      <w:pPr>
-        <w:spacing w:after="0"/>
-        <w:rPr>
-          <w:b/>
-        </w:rPr>
-      </w:pPr>
-      <w:r>
-        <w:rPr>
-          <w:b/>
-        </w:rPr>
-        <w:t>## Describe</w:t>
-      </w:r>
-    </w:p>
-    <w:p>
-      <w:pPr>
-        <w:spacing w:after="0"/>
-      </w:pPr>
-      <w:r>
-        <w:t>df.describe()</w:t>
-      </w:r>
-    </w:p>
-    <w:p>
-      <w:pPr>
-        <w:spacing w:after="0"/>
-        <w:rPr>
-          <w:b/>
-        </w:rPr>
-      </w:pPr>
-      <w:r>
-        <w:rPr>
-          <w:b/>
-        </w:rPr>
-        <w:t>##  Create a scatter matrix</w:t>
-      </w:r>
-    </w:p>
-    <w:p>
-      <w:pPr>
-        <w:spacing w:after="0"/>
-      </w:pPr>
-      <w:r>
-        <w:t>df.corr()</w:t>
-      </w:r>
-    </w:p>
-    <w:p>
-      <w:pPr>
-        <w:spacing w:after="0"/>
-        <w:rPr>
-          <w:b/>
-        </w:rPr>
-      </w:pPr>
-      <w:r>
-        <w:rPr>
-          <w:b/>
-        </w:rPr>
-        <w:t>## Create a series of plots</w:t>
-      </w:r>
-    </w:p>
-    <w:p>
-      <w:pPr>
-        <w:spacing w:after="0"/>
-        <w:rPr>
-          <w:b/>
-        </w:rPr>
-      </w:pPr>
-      <w:r>
-        <w:rPr>
-          <w:b/>
-        </w:rPr>
-        <w:t>### Boxplot: df['co2_emissions'].plot(kind='box')</w:t>
-      </w:r>
-    </w:p>
-    <w:p>
-      <w:pPr>
-        <w:spacing w:after="0"/>
-      </w:pPr>
-      <w:r>
-        <w:t>df.box()</w:t>
-      </w:r>
-    </w:p>
-    <w:p>
-      <w:pPr>
-        <w:spacing w:after="0"/>
-        <w:rPr>
-          <w:b/>
-        </w:rPr>
-      </w:pPr>
-      <w:r>
-        <w:rPr>
-          <w:b/>
-        </w:rPr>
-        <w:t>### Start w/ Histogram: df['co2_emissions'].hist()</w:t>
-      </w:r>
-    </w:p>
-    <w:p>
-      <w:pPr>
-        <w:spacing w:after="0"/>
-      </w:pPr>
-      <w:r>
-        <w:t>df.hist()</w:t>
-      </w:r>
+      </w:pPr>
+    </w:p>
+    <w:p>
+      <w:pPr>
+        <w:spacing w:after="0"/>
+      </w:pPr>
+    </w:p>
+    <w:p>
+      <w:pPr>
+        <w:spacing w:after="0"/>
+      </w:pPr>
     </w:p>
     <w:p>
       <w:pPr>
@@ -818,14 +602,197 @@
           <w:sz w:val="28"/>
           <w:szCs w:val="28"/>
         </w:rPr>
-        <w:t xml:space="preserve">Charts and </w:t>
-      </w:r>
-      <w:r>
+        <w:lastRenderedPageBreak/>
+        <w:t>Notes from Peleke:</w:t>
+      </w:r>
+    </w:p>
+    <w:p>
+      <w:pPr>
+        <w:spacing w:after="0"/>
+        <w:rPr>
+          <w:b/>
+        </w:rPr>
+      </w:pPr>
+      <w:r>
+        <w:rPr>
+          <w:b/>
+        </w:rPr>
+        <w:t># Step 1: Read CSV</w:t>
+      </w:r>
+    </w:p>
+    <w:p>
+      <w:pPr>
+        <w:spacing w:after="0"/>
+      </w:pPr>
+      <w:r>
+        <w:t>df = pd.read_csv('co2_emissions.csv')</w:t>
+      </w:r>
+    </w:p>
+    <w:p>
+      <w:pPr>
+        <w:spacing w:after="0"/>
+        <w:rPr>
+          <w:b/>
+        </w:rPr>
+      </w:pPr>
+      <w:r>
+        <w:rPr>
+          <w:b/>
+        </w:rPr>
+        <w:t xml:space="preserve"># Step 2: Inspect </w:t>
+      </w:r>
+    </w:p>
+    <w:p>
+      <w:pPr>
+        <w:spacing w:after="0"/>
+      </w:pPr>
+      <w:r>
+        <w:t>## Direct overview of which columns you actually have, and roughly what the data looks like</w:t>
+      </w:r>
+    </w:p>
+    <w:p>
+      <w:pPr>
+        <w:spacing w:after="0"/>
+      </w:pPr>
+      <w:r>
+        <w:t xml:space="preserve">df.head() </w:t>
+      </w:r>
+    </w:p>
+    <w:p>
+      <w:pPr>
+        <w:spacing w:after="0"/>
+        <w:rPr>
+          <w:b/>
+        </w:rPr>
+      </w:pPr>
+      <w:r>
+        <w:rPr>
+          <w:b/>
+        </w:rPr>
+        <w:t>## Describe</w:t>
+      </w:r>
+    </w:p>
+    <w:p>
+      <w:pPr>
+        <w:spacing w:after="0"/>
+      </w:pPr>
+      <w:r>
+        <w:t>df.describe()</w:t>
+      </w:r>
+    </w:p>
+    <w:p>
+      <w:pPr>
+        <w:spacing w:after="0"/>
+        <w:rPr>
+          <w:b/>
+        </w:rPr>
+      </w:pPr>
+      <w:r>
+        <w:rPr>
+          <w:b/>
+        </w:rPr>
+        <w:t>##  Create a scatter matrix</w:t>
+      </w:r>
+    </w:p>
+    <w:p>
+      <w:pPr>
+        <w:spacing w:after="0"/>
+      </w:pPr>
+      <w:r>
+        <w:t>df.corr()</w:t>
+      </w:r>
+    </w:p>
+    <w:p>
+      <w:pPr>
+        <w:spacing w:after="0"/>
+        <w:rPr>
+          <w:b/>
+        </w:rPr>
+      </w:pPr>
+      <w:r>
+        <w:rPr>
+          <w:b/>
+        </w:rPr>
+        <w:t>## Create a series of plots</w:t>
+      </w:r>
+    </w:p>
+    <w:p>
+      <w:pPr>
+        <w:spacing w:after="0"/>
+        <w:rPr>
+          <w:b/>
+        </w:rPr>
+      </w:pPr>
+      <w:r>
+        <w:rPr>
+          <w:b/>
+        </w:rPr>
+        <w:t>### Boxplot: df['co2_emissions'].plot(kind='box')</w:t>
+      </w:r>
+    </w:p>
+    <w:p>
+      <w:pPr>
+        <w:spacing w:after="0"/>
+      </w:pPr>
+      <w:r>
+        <w:t>df.box()</w:t>
+      </w:r>
+    </w:p>
+    <w:p>
+      <w:pPr>
+        <w:spacing w:after="0"/>
+        <w:rPr>
+          <w:b/>
+        </w:rPr>
+      </w:pPr>
+      <w:r>
+        <w:rPr>
+          <w:b/>
+        </w:rPr>
+        <w:t>### Start w/ Histogram: df['co2_emissions'].hist()</w:t>
+      </w:r>
+    </w:p>
+    <w:p>
+      <w:pPr>
+        <w:spacing w:after="0"/>
+      </w:pPr>
+      <w:r>
+        <w:t>df.hist()</w:t>
+      </w:r>
+    </w:p>
+    <w:p>
+      <w:pPr>
+        <w:spacing w:after="0"/>
+      </w:pPr>
+    </w:p>
+    <w:p>
+      <w:pPr>
+        <w:spacing w:after="0"/>
+      </w:pPr>
+    </w:p>
+    <w:p>
+      <w:pPr>
+        <w:spacing w:after="0"/>
         <w:rPr>
           <w:b/>
           <w:sz w:val="28"/>
           <w:szCs w:val="28"/>
         </w:rPr>
+      </w:pPr>
+      <w:r>
+        <w:rPr>
+          <w:b/>
+          <w:sz w:val="28"/>
+          <w:szCs w:val="28"/>
+        </w:rPr>
+        <w:t xml:space="preserve">Charts and </w:t>
+      </w:r>
+      <w:r>
+        <w:rPr>
+          <w:b/>
+          <w:sz w:val="28"/>
+          <w:szCs w:val="28"/>
+        </w:rPr>
         <w:t>Maps:</w:t>
       </w:r>
     </w:p>
@@ -833,7 +800,7 @@
       <w:pPr>
         <w:spacing w:after="0"/>
       </w:pPr>
-      <w:hyperlink r:id="rId18" w:history="1">
+      <w:hyperlink r:id="rId15" w:history="1">
         <w:r>
           <w:rPr>
             <w:rStyle w:val="Hyperlink"/>
@@ -851,7 +818,7 @@
       <w:pPr>
         <w:spacing w:after="0"/>
       </w:pPr>
-      <w:hyperlink r:id="rId19" w:tgtFrame="_blank" w:history="1">
+      <w:hyperlink r:id="rId16" w:tgtFrame="_blank" w:history="1">
         <w:r>
           <w:rPr>
             <w:rStyle w:val="Hyperlink"/>
@@ -906,7 +873,7 @@
       <w:pPr>
         <w:spacing w:after="0"/>
       </w:pPr>
-      <w:hyperlink r:id="rId20" w:history="1">
+      <w:hyperlink r:id="rId17" w:history="1">
         <w:r>
           <w:rPr>
             <w:rStyle w:val="Hyperlink"/>
@@ -942,7 +909,7 @@
       <w:pPr>
         <w:spacing w:after="0"/>
       </w:pPr>
-      <w:hyperlink r:id="rId21" w:history="1">
+      <w:hyperlink r:id="rId18" w:history="1">
         <w:r>
           <w:rPr>
             <w:rStyle w:val="Hyperlink"/>
@@ -981,7 +948,7 @@
       <w:pPr>
         <w:spacing w:after="0"/>
       </w:pPr>
-      <w:hyperlink r:id="rId22" w:history="1">
+      <w:hyperlink r:id="rId19" w:history="1">
         <w:r>
           <w:rPr>
             <w:rStyle w:val="Hyperlink"/>
@@ -1036,204 +1003,277 @@
       <w:pPr>
         <w:spacing w:after="0"/>
       </w:pPr>
+      <w:hyperlink r:id="rId20" w:history="1">
+        <w:r>
+          <w:rPr>
+            <w:rStyle w:val="Hyperlink"/>
+          </w:rPr>
+          <w:t>https://data.world/dwpeterson/students-eligible-for-free-meal-programs-in-california/insights/af82fa23-43bb-4a45-b454-0c54df8a39fe</w:t>
+        </w:r>
+      </w:hyperlink>
+    </w:p>
+    <w:p>
+      <w:pPr>
+        <w:spacing w:after="0"/>
+      </w:pPr>
+    </w:p>
+    <w:p>
+      <w:pPr>
+        <w:spacing w:after="0"/>
+        <w:rPr>
+          <w:b/>
+        </w:rPr>
+      </w:pPr>
+      <w:r>
+        <w:rPr>
+          <w:b/>
+        </w:rPr>
+        <w:t>The Paradise Papers story:</w:t>
+      </w:r>
+    </w:p>
+    <w:p>
+      <w:pPr>
+        <w:spacing w:after="0"/>
+      </w:pPr>
+      <w:hyperlink r:id="rId21" w:history="1">
+        <w:r>
+          <w:rPr>
+            <w:rStyle w:val="Hyperlink"/>
+          </w:rPr>
+          <w:t>https://www.svt.se/special/the-swedes-in-paradise-papers/</w:t>
+        </w:r>
+      </w:hyperlink>
+    </w:p>
+    <w:p>
+      <w:pPr>
+        <w:spacing w:after="0"/>
+      </w:pPr>
+    </w:p>
+    <w:p>
+      <w:pPr>
+        <w:spacing w:after="0"/>
+        <w:rPr>
+          <w:b/>
+        </w:rPr>
+      </w:pPr>
+      <w:r>
+        <w:rPr>
+          <w:b/>
+        </w:rPr>
+        <w:t>Videos to Play or link:</w:t>
+      </w:r>
+    </w:p>
+    <w:p>
+      <w:pPr>
+        <w:spacing w:after="0"/>
+      </w:pPr>
+      <w:r>
+        <w:rPr>
+          <w:b/>
+        </w:rPr>
+        <w:t>Bill Nye</w:t>
+      </w:r>
+      <w:r>
+        <w:rPr>
+          <w:b/>
+        </w:rPr>
+        <w:t xml:space="preserve"> vs.</w:t>
+      </w:r>
+      <w:r>
+        <w:rPr>
+          <w:b/>
+        </w:rPr>
+        <w:t xml:space="preserve"> Ken Ham</w:t>
+      </w:r>
+      <w:r>
+        <w:rPr>
+          <w:b/>
+        </w:rPr>
+        <w:t xml:space="preserve"> </w:t>
+      </w:r>
+      <w:r>
+        <w:rPr>
+          <w:b/>
+        </w:rPr>
+        <w:t>YouTube video:</w:t>
+      </w:r>
+      <w:r>
+        <w:t xml:space="preserve"> </w:t>
+      </w:r>
+      <w:hyperlink r:id="rId22" w:history="1">
+        <w:r>
+          <w:rPr>
+            <w:rStyle w:val="Hyperlink"/>
+          </w:rPr>
+          <w:t>https://www.youtube.com/watch?v=z6kgvhG3AkI</w:t>
+        </w:r>
+      </w:hyperlink>
+      <w:r>
+        <w:t xml:space="preserve"> </w:t>
+      </w:r>
+    </w:p>
+    <w:p>
+      <w:pPr>
+        <w:spacing w:after="0"/>
+      </w:pPr>
+      <w:r>
+        <w:rPr>
+          <w:b/>
+        </w:rPr>
+        <w:t>CNN:</w:t>
+      </w:r>
+      <w:r>
+        <w:t xml:space="preserve"> </w:t>
+      </w:r>
       <w:hyperlink r:id="rId23" w:history="1">
         <w:r>
           <w:rPr>
             <w:rStyle w:val="Hyperlink"/>
           </w:rPr>
-          <w:t>https://data.world/dwpeterson/students-eligible-for-free-meal-programs-in-california/insights/af82fa23-43bb-4a45-b454-0c54df8a39fe</w:t>
-        </w:r>
-      </w:hyperlink>
-    </w:p>
-    <w:p>
-      <w:pPr>
-        <w:spacing w:after="0"/>
-      </w:pPr>
-    </w:p>
-    <w:p>
-      <w:pPr>
-        <w:spacing w:after="0"/>
-        <w:rPr>
-          <w:b/>
-        </w:rPr>
-      </w:pPr>
-    </w:p>
-    <w:p>
-      <w:pPr>
-        <w:spacing w:after="0"/>
-        <w:rPr>
-          <w:b/>
-        </w:rPr>
-      </w:pPr>
-      <w:r>
-        <w:rPr>
-          <w:b/>
-        </w:rPr>
-        <w:lastRenderedPageBreak/>
-        <w:t>The Paradise Papers story:</w:t>
-      </w:r>
-    </w:p>
-    <w:p>
-      <w:pPr>
-        <w:spacing w:after="0"/>
-      </w:pPr>
+          <w:t>http://www.cnn.com/2016/04/22/politics/bill-nye-the-science-guy-climate-change/index.html</w:t>
+        </w:r>
+      </w:hyperlink>
+    </w:p>
+    <w:p>
+      <w:pPr>
+        <w:spacing w:after="0"/>
+      </w:pPr>
+      <w:r>
+        <w:rPr>
+          <w:b/>
+        </w:rPr>
+        <w:t>BigThink.com:</w:t>
+      </w:r>
+      <w:r>
+        <w:t xml:space="preserve"> </w:t>
+      </w:r>
       <w:hyperlink r:id="rId24" w:history="1">
         <w:r>
           <w:rPr>
             <w:rStyle w:val="Hyperlink"/>
           </w:rPr>
-          <w:t>https://www.svt.se/special/the-swedes-in-paradise-papers/</w:t>
-        </w:r>
-      </w:hyperlink>
-    </w:p>
-    <w:p>
-      <w:pPr>
-        <w:spacing w:after="0"/>
-      </w:pPr>
-    </w:p>
-    <w:p>
-      <w:pPr>
-        <w:spacing w:after="0"/>
-        <w:rPr>
-          <w:b/>
-        </w:rPr>
-      </w:pPr>
-      <w:r>
-        <w:rPr>
-          <w:b/>
-        </w:rPr>
-        <w:t>Videos to Play or link:</w:t>
-      </w:r>
-    </w:p>
-    <w:p>
-      <w:pPr>
-        <w:spacing w:after="0"/>
-      </w:pPr>
-      <w:r>
-        <w:rPr>
-          <w:b/>
-        </w:rPr>
-        <w:t>Bill Nye</w:t>
-      </w:r>
-      <w:r>
-        <w:rPr>
-          <w:b/>
-        </w:rPr>
-        <w:t xml:space="preserve"> vs.</w:t>
-      </w:r>
-      <w:r>
-        <w:rPr>
-          <w:b/>
-        </w:rPr>
-        <w:t xml:space="preserve"> Ken Ham</w:t>
-      </w:r>
-      <w:r>
-        <w:rPr>
-          <w:b/>
-        </w:rPr>
-        <w:t xml:space="preserve"> </w:t>
-      </w:r>
-      <w:r>
-        <w:rPr>
-          <w:b/>
-        </w:rPr>
-        <w:t>YouTube video:</w:t>
-      </w:r>
-      <w:r>
-        <w:t xml:space="preserve"> </w:t>
-      </w:r>
+          <w:t>http://bigthink.com/videos/bill-nye-on-tucker-carlson</w:t>
+        </w:r>
+      </w:hyperlink>
+    </w:p>
+    <w:p>
+      <w:pPr>
+        <w:spacing w:after="0"/>
+        <w:rPr>
+          <w:b/>
+        </w:rPr>
+      </w:pPr>
+    </w:p>
+    <w:p>
+      <w:pPr>
+        <w:spacing w:after="0"/>
+        <w:rPr>
+          <w:b/>
+        </w:rPr>
+      </w:pPr>
+      <w:r>
+        <w:rPr>
+          <w:b/>
+        </w:rPr>
+        <w:t xml:space="preserve">a-tag link to </w:t>
+      </w:r>
+      <w:r>
+        <w:rPr>
+          <w:b/>
+        </w:rPr>
+        <w:t>Climate Change 101</w:t>
+      </w:r>
+      <w:r>
+        <w:rPr>
+          <w:b/>
+        </w:rPr>
+        <w:t xml:space="preserve"> with Bill Nye</w:t>
+      </w:r>
+      <w:r>
+        <w:rPr>
+          <w:b/>
+        </w:rPr>
+        <w:t xml:space="preserve">: </w:t>
+      </w:r>
+    </w:p>
+    <w:p>
+      <w:pPr>
+        <w:spacing w:after="0"/>
+      </w:pPr>
+      <w:r>
+        <w:t>&lt;</w:t>
+      </w:r>
+      <w:r>
+        <w:t xml:space="preserve">a </w:t>
+      </w:r>
+      <w:r>
+        <w:t>h</w:t>
+      </w:r>
+      <w:r>
+        <w:t>ref="http://smartplayer.captionsync.com/play.php?vid=1509669950apetrash_741a3839075d" target="_blank" &gt; Climate Change 101 with Bill Nye&lt;/a&gt;</w:t>
+      </w:r>
+    </w:p>
+    <w:p>
+      <w:pPr>
+        <w:spacing w:after="0"/>
+        <w:rPr>
+          <w:b/>
+        </w:rPr>
+      </w:pPr>
+    </w:p>
+    <w:p>
+      <w:pPr>
+        <w:spacing w:after="0"/>
+        <w:rPr>
+          <w:b/>
+        </w:rPr>
+      </w:pPr>
+      <w:r>
+        <w:rPr>
+          <w:b/>
+        </w:rPr>
+        <w:t>A link to Climate Change deniers myths:</w:t>
+      </w:r>
+    </w:p>
+    <w:p>
+      <w:pPr>
+        <w:spacing w:after="0"/>
+      </w:pPr>
       <w:hyperlink r:id="rId25" w:history="1">
         <w:r>
           <w:rPr>
             <w:rStyle w:val="Hyperlink"/>
           </w:rPr>
-          <w:t>https://www.youtube.com/watch?v=z6kgvhG3AkI</w:t>
-        </w:r>
-      </w:hyperlink>
-      <w:r>
-        <w:t xml:space="preserve"> </w:t>
-      </w:r>
-    </w:p>
-    <w:p>
-      <w:pPr>
-        <w:spacing w:after="0"/>
-      </w:pPr>
-      <w:r>
-        <w:rPr>
-          <w:b/>
-        </w:rPr>
-        <w:t>CNN:</w:t>
-      </w:r>
-      <w:r>
-        <w:t xml:space="preserve"> </w:t>
-      </w:r>
+          <w:t>https://www.skepticalscience.com/argument.php</w:t>
+        </w:r>
+      </w:hyperlink>
+    </w:p>
+    <w:p>
+      <w:pPr>
+        <w:spacing w:after="0"/>
+        <w:rPr>
+          <w:b/>
+        </w:rPr>
+      </w:pPr>
+      <w:r>
+        <w:rPr>
+          <w:b/>
+        </w:rPr>
+        <w:t>A link to Climate Change supporters:</w:t>
+      </w:r>
+    </w:p>
+    <w:p>
+      <w:pPr>
+        <w:spacing w:after="0"/>
+      </w:pPr>
       <w:hyperlink r:id="rId26" w:history="1">
         <w:r>
           <w:rPr>
             <w:rStyle w:val="Hyperlink"/>
           </w:rPr>
-          <w:t>http://www.cnn.com/2016/04/22/politics/bill-nye-the-science-guy-climate-change/index.html</w:t>
-        </w:r>
-      </w:hyperlink>
-    </w:p>
-    <w:p>
-      <w:pPr>
-        <w:spacing w:after="0"/>
-      </w:pPr>
-      <w:r>
-        <w:rPr>
-          <w:b/>
-        </w:rPr>
-        <w:t>BigThink.com:</w:t>
-      </w:r>
-      <w:r>
-        <w:t xml:space="preserve"> </w:t>
-      </w:r>
-      <w:hyperlink r:id="rId27" w:history="1">
-        <w:r>
-          <w:rPr>
-            <w:rStyle w:val="Hyperlink"/>
-          </w:rPr>
-          <w:t>http://bigthink.com/videos/bill-nye-on-tucker-carlson</w:t>
-        </w:r>
-      </w:hyperlink>
-    </w:p>
-    <w:p>
-      <w:pPr>
-        <w:spacing w:after="0"/>
-        <w:rPr>
-          <w:b/>
-        </w:rPr>
-      </w:pPr>
-      <w:r>
-        <w:rPr>
-          <w:b/>
-        </w:rPr>
-        <w:t xml:space="preserve">a-tag link to </w:t>
-      </w:r>
-      <w:r>
-        <w:rPr>
-          <w:b/>
-        </w:rPr>
-        <w:t xml:space="preserve">Climate Change 101: </w:t>
-      </w:r>
-    </w:p>
-    <w:p>
-      <w:pPr>
-        <w:spacing w:after="0"/>
-      </w:pPr>
-      <w:r>
-        <w:t>&lt;</w:t>
-      </w:r>
-      <w:r>
-        <w:t xml:space="preserve">a </w:t>
-      </w:r>
-      <w:r>
-        <w:t>h</w:t>
-      </w:r>
-      <w:r>
-        <w:t>ref="http://smartplayer.captionsync.com/play.php?vid=1509669950apetrash_741a3839075d" target="_blank" &gt; Climate Change 101 with Bill Nye&lt;/a&gt;</w:t>
-      </w:r>
+          <w:t>https://www.skepticalscience.com/global-warming-scientific-consensus-intermediate.htm</w:t>
+        </w:r>
+      </w:hyperlink>
     </w:p>
     <w:p>
       <w:pPr>
@@ -1255,57 +1295,14 @@
           <w:sz w:val="28"/>
           <w:szCs w:val="28"/>
         </w:rPr>
-        <w:t>Heroku Related:</w:t>
-      </w:r>
-    </w:p>
-    <w:p>
-      <w:pPr>
-        <w:spacing w:after="0"/>
-        <w:rPr>
-          <w:b/>
-        </w:rPr>
-      </w:pPr>
-      <w:hyperlink r:id="rId28" w:history="1">
-        <w:r>
-          <w:rPr>
-            <w:rStyle w:val="Hyperlink"/>
-            <w:b/>
-          </w:rPr>
-          <w:t>https://github.com/agopez/flask-heroku</w:t>
-        </w:r>
-      </w:hyperlink>
-    </w:p>
-    <w:p>
-      <w:pPr>
-        <w:spacing w:after="0"/>
-        <w:rPr>
-          <w:b/>
-        </w:rPr>
-      </w:pPr>
-    </w:p>
-    <w:p>
-      <w:pPr>
-        <w:spacing w:after="0"/>
-        <w:rPr>
-          <w:b/>
-        </w:rPr>
-      </w:pPr>
-    </w:p>
-    <w:p>
-      <w:pPr>
-        <w:spacing w:after="0"/>
+        <w:t xml:space="preserve">Other </w:t>
+      </w:r>
+      <w:r>
         <w:rPr>
           <w:b/>
           <w:sz w:val="28"/>
           <w:szCs w:val="28"/>
         </w:rPr>
-      </w:pPr>
-      <w:r>
-        <w:rPr>
-          <w:b/>
-          <w:sz w:val="28"/>
-          <w:szCs w:val="28"/>
-        </w:rPr>
         <w:t>Links to Review:</w:t>
       </w:r>
     </w:p>
@@ -1313,7 +1310,7 @@
       <w:pPr>
         <w:spacing w:after="0"/>
       </w:pPr>
-      <w:hyperlink r:id="rId29" w:tgtFrame="_blank" w:history="1">
+      <w:hyperlink r:id="rId27" w:tgtFrame="_blank" w:history="1">
         <w:r>
           <w:rPr>
             <w:rStyle w:val="Hyperlink"/>
@@ -1326,7 +1323,7 @@
       <w:r>
         <w:br/>
       </w:r>
-      <w:hyperlink r:id="rId30" w:tgtFrame="_blank" w:history="1">
+      <w:hyperlink r:id="rId28" w:tgtFrame="_blank" w:history="1">
         <w:r>
           <w:rPr>
             <w:rStyle w:val="Hyperlink"/>
@@ -1339,7 +1336,7 @@
       <w:r>
         <w:br/>
       </w:r>
-      <w:hyperlink r:id="rId31" w:tgtFrame="_blank" w:history="1">
+      <w:hyperlink r:id="rId29" w:tgtFrame="_blank" w:history="1">
         <w:r>
           <w:rPr>
             <w:rStyle w:val="Hyperlink"/>
@@ -1349,7 +1346,7 @@
           <w:t>https://www.ncdc.noaa.gov/cdo-web/webservices/v2</w:t>
         </w:r>
       </w:hyperlink>
-      <w:hyperlink r:id="rId32" w:tgtFrame="_blank" w:history="1">
+      <w:hyperlink r:id="rId30" w:tgtFrame="_blank" w:history="1">
         <w:r>
           <w:rPr>
             <w:rStyle w:val="Hyperlink"/>
@@ -1362,7 +1359,7 @@
       <w:r>
         <w:t> </w:t>
       </w:r>
-      <w:hyperlink r:id="rId33" w:tgtFrame="_blank" w:history="1">
+      <w:hyperlink r:id="rId31" w:tgtFrame="_blank" w:history="1">
         <w:r>
           <w:rPr>
             <w:rStyle w:val="Hyperlink"/>
@@ -1390,90 +1387,90 @@
       <w:pPr>
         <w:spacing w:after="0"/>
       </w:pPr>
+      <w:hyperlink r:id="rId32" w:history="1">
+        <w:r>
+          <w:rPr>
+            <w:rStyle w:val="Hyperlink"/>
+          </w:rPr>
+          <w:t>https://www.programmableweb.com/category/climate/api</w:t>
+        </w:r>
+      </w:hyperlink>
+    </w:p>
+    <w:p>
+      <w:pPr>
+        <w:spacing w:after="0"/>
+      </w:pPr>
+      <w:r>
+        <w:t>Top Climate APIs including APIs from Breezometer, Growstuff, World Bank Climate Data, Iteris Clearag Map Overlay, Global Forest Watch &amp; Pressurenet.Io</w:t>
+      </w:r>
+    </w:p>
+    <w:p>
+      <w:pPr>
+        <w:spacing w:after="0"/>
+      </w:pPr>
+      <w:r>
+        <w:t xml:space="preserve"> </w:t>
+      </w:r>
+    </w:p>
+    <w:p>
+      <w:pPr>
+        <w:spacing w:after="0"/>
+      </w:pPr>
+      <w:r>
+        <w:t xml:space="preserve"> Climate Data Online (CDO)</w:t>
+      </w:r>
+    </w:p>
+    <w:p>
+      <w:pPr>
+        <w:spacing w:after="0"/>
+      </w:pPr>
+      <w:hyperlink r:id="rId33" w:history="1">
+        <w:r>
+          <w:rPr>
+            <w:rStyle w:val="Hyperlink"/>
+          </w:rPr>
+          <w:t>https://www.ncdc.noaa.gov/cdo-web/webservices/v2</w:t>
+        </w:r>
+      </w:hyperlink>
+    </w:p>
+    <w:p>
+      <w:pPr>
+        <w:spacing w:after="0"/>
+      </w:pPr>
+      <w:r>
+        <w:t>Web Services API (version 2) Documentation | Climate Data Online (CDO) | National Climatic Data Center (NCDC)</w:t>
+      </w:r>
+    </w:p>
+    <w:p>
+      <w:pPr>
+        <w:spacing w:after="0"/>
+      </w:pPr>
+      <w:r>
+        <w:t>Currently available Web Services from Climate Data Online (CDO).</w:t>
+      </w:r>
+    </w:p>
+    <w:p>
+      <w:pPr>
+        <w:spacing w:after="0"/>
+      </w:pPr>
+    </w:p>
+    <w:p>
+      <w:pPr>
+        <w:spacing w:after="0"/>
+      </w:pPr>
+      <w:r>
+        <w:t xml:space="preserve"> data.worldbank.org</w:t>
+      </w:r>
+    </w:p>
+    <w:p>
+      <w:pPr>
+        <w:spacing w:after="0"/>
+      </w:pPr>
       <w:hyperlink r:id="rId34" w:history="1">
         <w:r>
           <w:rPr>
             <w:rStyle w:val="Hyperlink"/>
           </w:rPr>
-          <w:t>https://www.programmableweb.com/category/climate/api</w:t>
-        </w:r>
-      </w:hyperlink>
-    </w:p>
-    <w:p>
-      <w:pPr>
-        <w:spacing w:after="0"/>
-      </w:pPr>
-      <w:r>
-        <w:t>Top Climate APIs including APIs from Breezometer, Growstuff, World Bank Climate Data, Iteris Clearag Map Overlay, Global Forest Watch &amp; Pressurenet.Io</w:t>
-      </w:r>
-    </w:p>
-    <w:p>
-      <w:pPr>
-        <w:spacing w:after="0"/>
-      </w:pPr>
-      <w:r>
-        <w:t xml:space="preserve"> </w:t>
-      </w:r>
-    </w:p>
-    <w:p>
-      <w:pPr>
-        <w:spacing w:after="0"/>
-      </w:pPr>
-      <w:r>
-        <w:t xml:space="preserve"> Climate Data Online (CDO)</w:t>
-      </w:r>
-    </w:p>
-    <w:p>
-      <w:pPr>
-        <w:spacing w:after="0"/>
-      </w:pPr>
-      <w:hyperlink r:id="rId35" w:history="1">
-        <w:r>
-          <w:rPr>
-            <w:rStyle w:val="Hyperlink"/>
-          </w:rPr>
-          <w:t>https://www.ncdc.noaa.gov/cdo-web/webservices/v2</w:t>
-        </w:r>
-      </w:hyperlink>
-    </w:p>
-    <w:p>
-      <w:pPr>
-        <w:spacing w:after="0"/>
-      </w:pPr>
-      <w:r>
-        <w:t>Web Services API (version 2) Documentation | Climate Data Online (CDO) | National Climatic Data Center (NCDC)</w:t>
-      </w:r>
-    </w:p>
-    <w:p>
-      <w:pPr>
-        <w:spacing w:after="0"/>
-      </w:pPr>
-      <w:r>
-        <w:t>Currently available Web Services from Climate Data Online (CDO).</w:t>
-      </w:r>
-    </w:p>
-    <w:p>
-      <w:pPr>
-        <w:spacing w:after="0"/>
-      </w:pPr>
-    </w:p>
-    <w:p>
-      <w:pPr>
-        <w:spacing w:after="0"/>
-      </w:pPr>
-      <w:r>
-        <w:t xml:space="preserve"> data.worldbank.org</w:t>
-      </w:r>
-    </w:p>
-    <w:p>
-      <w:pPr>
-        <w:spacing w:after="0"/>
-      </w:pPr>
-      <w:hyperlink r:id="rId36" w:history="1">
-        <w:r>
-          <w:rPr>
-            <w:rStyle w:val="Hyperlink"/>
-          </w:rPr>
           <w:t>https://data.worldbank.org/data-catalog/climate-change</w:t>
         </w:r>
       </w:hyperlink>
@@ -1499,16 +1496,8 @@
         <w:spacing w:after="0"/>
       </w:pPr>
     </w:p>
-    <w:p>
-      <w:pPr>
-        <w:spacing w:after="0"/>
-      </w:pPr>
-      <w:r>
-        <w:t>Argentina, Australia, Brazil, Canada, China, France, Germany, India, Indonesia, Italy, Japan, Mexico, Russian Federation, Saudi Arabia, South Africa, South Korea, Turkey, United Kingdom, United States, and the European Union</w:t>
-      </w:r>
-    </w:p>
     <w:sectPr>
-      <w:headerReference w:type="default" r:id="rId37"/>
+      <w:headerReference w:type="default" r:id="rId35"/>
       <w:pgSz w:w="12240" w:h="15840"/>
       <w:pgMar w:top="1440" w:right="1440" w:bottom="1440" w:left="1440" w:header="720" w:footer="720" w:gutter="0"/>
       <w:cols w:space="720"/>
@@ -1928,6 +1917,7 @@
   <w:style w:type="character" w:default="1" w:styleId="DefaultParagraphFont">
     <w:name w:val="Default Paragraph Font"/>
     <w:uiPriority w:val="1"/>
+    <w:semiHidden/>
     <w:unhideWhenUsed/>
   </w:style>
   <w:style w:type="table" w:default="1" w:styleId="TableNormal">

</xml_diff>

<commit_message>
Save changes to index.html
</commit_message>
<xml_diff>
--- a/Research/Global_Warming_Data_Research.docx
+++ b/Research/Global_Warming_Data_Research.docx
@@ -1054,13 +1054,25 @@
         <w:spacing w:after="0"/>
         <w:rPr>
           <w:b/>
-        </w:rPr>
-      </w:pPr>
-      <w:r>
-        <w:rPr>
-          <w:b/>
-        </w:rPr>
-        <w:t>Videos to Play or link:</w:t>
+          <w:sz w:val="28"/>
+          <w:szCs w:val="28"/>
+        </w:rPr>
+      </w:pPr>
+      <w:r>
+        <w:rPr>
+          <w:b/>
+          <w:sz w:val="28"/>
+          <w:szCs w:val="28"/>
+        </w:rPr>
+        <w:t>Video or Links on Climate Change</w:t>
+      </w:r>
+      <w:r>
+        <w:rPr>
+          <w:b/>
+          <w:sz w:val="28"/>
+          <w:szCs w:val="28"/>
+        </w:rPr>
+        <w:t>:</w:t>
       </w:r>
     </w:p>
     <w:p>
@@ -1278,6 +1290,38 @@
     <w:p>
       <w:pPr>
         <w:spacing w:after="0"/>
+        <w:rPr>
+          <w:b/>
+        </w:rPr>
+      </w:pPr>
+      <w:r>
+        <w:rPr>
+          <w:b/>
+        </w:rPr>
+        <w:t>A link to article on the 2.9% of science studies supporting Climate Change Denial:</w:t>
+      </w:r>
+    </w:p>
+    <w:p>
+      <w:pPr>
+        <w:spacing w:after="0"/>
+      </w:pPr>
+      <w:hyperlink r:id="rId27" w:history="1">
+        <w:r>
+          <w:rPr>
+            <w:rStyle w:val="Hyperlink"/>
+          </w:rPr>
+          <w:t>https://link.springer.com/article/10.1007/s00704-015-1597-5</w:t>
+        </w:r>
+      </w:hyperlink>
+    </w:p>
+    <w:p>
+      <w:pPr>
+        <w:spacing w:after="0"/>
+      </w:pPr>
+    </w:p>
+    <w:p>
+      <w:pPr>
+        <w:spacing w:after="0"/>
       </w:pPr>
     </w:p>
     <w:p>
@@ -1310,7 +1354,7 @@
       <w:pPr>
         <w:spacing w:after="0"/>
       </w:pPr>
-      <w:hyperlink r:id="rId27" w:tgtFrame="_blank" w:history="1">
+      <w:hyperlink r:id="rId28" w:tgtFrame="_blank" w:history="1">
         <w:r>
           <w:rPr>
             <w:rStyle w:val="Hyperlink"/>
@@ -1323,7 +1367,7 @@
       <w:r>
         <w:br/>
       </w:r>
-      <w:hyperlink r:id="rId28" w:tgtFrame="_blank" w:history="1">
+      <w:hyperlink r:id="rId29" w:tgtFrame="_blank" w:history="1">
         <w:r>
           <w:rPr>
             <w:rStyle w:val="Hyperlink"/>
@@ -1336,7 +1380,7 @@
       <w:r>
         <w:br/>
       </w:r>
-      <w:hyperlink r:id="rId29" w:tgtFrame="_blank" w:history="1">
+      <w:hyperlink r:id="rId30" w:tgtFrame="_blank" w:history="1">
         <w:r>
           <w:rPr>
             <w:rStyle w:val="Hyperlink"/>
@@ -1346,7 +1390,7 @@
           <w:t>https://www.ncdc.noaa.gov/cdo-web/webservices/v2</w:t>
         </w:r>
       </w:hyperlink>
-      <w:hyperlink r:id="rId30" w:tgtFrame="_blank" w:history="1">
+      <w:hyperlink r:id="rId31" w:tgtFrame="_blank" w:history="1">
         <w:r>
           <w:rPr>
             <w:rStyle w:val="Hyperlink"/>
@@ -1359,7 +1403,7 @@
       <w:r>
         <w:t> </w:t>
       </w:r>
-      <w:hyperlink r:id="rId31" w:tgtFrame="_blank" w:history="1">
+      <w:hyperlink r:id="rId32" w:tgtFrame="_blank" w:history="1">
         <w:r>
           <w:rPr>
             <w:rStyle w:val="Hyperlink"/>
@@ -1387,7 +1431,7 @@
       <w:pPr>
         <w:spacing w:after="0"/>
       </w:pPr>
-      <w:hyperlink r:id="rId32" w:history="1">
+      <w:hyperlink r:id="rId33" w:history="1">
         <w:r>
           <w:rPr>
             <w:rStyle w:val="Hyperlink"/>
@@ -1424,7 +1468,7 @@
       <w:pPr>
         <w:spacing w:after="0"/>
       </w:pPr>
-      <w:hyperlink r:id="rId33" w:history="1">
+      <w:hyperlink r:id="rId34" w:history="1">
         <w:r>
           <w:rPr>
             <w:rStyle w:val="Hyperlink"/>
@@ -1466,7 +1510,7 @@
       <w:pPr>
         <w:spacing w:after="0"/>
       </w:pPr>
-      <w:hyperlink r:id="rId34" w:history="1">
+      <w:hyperlink r:id="rId35" w:history="1">
         <w:r>
           <w:rPr>
             <w:rStyle w:val="Hyperlink"/>
@@ -1497,7 +1541,7 @@
       </w:pPr>
     </w:p>
     <w:sectPr>
-      <w:headerReference w:type="default" r:id="rId35"/>
+      <w:headerReference w:type="default" r:id="rId36"/>
       <w:pgSz w:w="12240" w:h="15840"/>
       <w:pgMar w:top="1440" w:right="1440" w:bottom="1440" w:left="1440" w:header="720" w:footer="720" w:gutter="0"/>
       <w:cols w:space="720"/>

</xml_diff>